<commit_message>
se actualiza la docu
</commit_message>
<xml_diff>
--- a/Deploy API en Apache.docx
+++ b/Deploy API en Apache.docx
@@ -8,27 +8,14 @@
         <w:jc w:val="center"/>
       </w:pPr>
       <w:r>
-        <w:t xml:space="preserve">Deploy API </w:t>
-      </w:r>
-      <w:proofErr w:type="spellStart"/>
-      <w:r>
-        <w:t>en</w:t>
-      </w:r>
-      <w:proofErr w:type="spellEnd"/>
-      <w:r>
-        <w:t xml:space="preserve"> </w:t>
+        <w:t xml:space="preserve">Deploy API en </w:t>
       </w:r>
       <w:r>
         <w:t>A</w:t>
       </w:r>
       <w:r>
-        <w:t>pache @</w:t>
-      </w:r>
-      <w:proofErr w:type="gramStart"/>
-      <w:r>
-        <w:t>bodegaweb</w:t>
-      </w:r>
-      <w:proofErr w:type="gramEnd"/>
+        <w:t>pache @bodegaweb</w:t>
+      </w:r>
     </w:p>
     <w:p>
       <w:pPr>
@@ -48,16 +35,8 @@
         <w:rPr>
           <w:lang w:val="es-419"/>
         </w:rPr>
-        <w:t xml:space="preserve">ear directorio de la </w:t>
-      </w:r>
-      <w:proofErr w:type="gramStart"/>
-      <w:r>
-        <w:rPr>
-          <w:lang w:val="es-419"/>
-        </w:rPr>
-        <w:t>app</w:t>
-      </w:r>
-      <w:proofErr w:type="gramEnd"/>
+        <w:t>ear directorio de la app</w:t>
+      </w:r>
     </w:p>
     <w:p>
       <w:pPr>
@@ -82,67 +61,17 @@
         </w:rPr>
         <w:t xml:space="preserve">sudo </w:t>
       </w:r>
-      <w:proofErr w:type="spellStart"/>
-      <w:r>
-        <w:rPr>
-          <w:rFonts w:ascii="Courier New" w:eastAsia="Times New Roman" w:hAnsi="Courier New" w:cs="Courier New"/>
-          <w:kern w:val="0"/>
-          <w:sz w:val="20"/>
-          <w:szCs w:val="20"/>
-          <w:lang w:val="es-419"/>
-          <w14:ligatures w14:val="none"/>
-        </w:rPr>
-        <w:t>mkdir</w:t>
-      </w:r>
-      <w:proofErr w:type="spellEnd"/>
-      <w:r>
-        <w:rPr>
-          <w:rFonts w:ascii="Courier New" w:eastAsia="Times New Roman" w:hAnsi="Courier New" w:cs="Courier New"/>
-          <w:kern w:val="0"/>
-          <w:sz w:val="20"/>
-          <w:szCs w:val="20"/>
-          <w:lang w:val="es-419"/>
-          <w14:ligatures w14:val="none"/>
-        </w:rPr>
-        <w:t xml:space="preserve"> -p /</w:t>
-      </w:r>
-      <w:proofErr w:type="spellStart"/>
-      <w:r>
-        <w:rPr>
-          <w:rFonts w:ascii="Courier New" w:eastAsia="Times New Roman" w:hAnsi="Courier New" w:cs="Courier New"/>
-          <w:kern w:val="0"/>
-          <w:sz w:val="20"/>
-          <w:szCs w:val="20"/>
-          <w:lang w:val="es-419"/>
-          <w14:ligatures w14:val="none"/>
-        </w:rPr>
-        <w:t>var</w:t>
-      </w:r>
-      <w:proofErr w:type="spellEnd"/>
-      <w:r>
-        <w:rPr>
-          <w:rFonts w:ascii="Courier New" w:eastAsia="Times New Roman" w:hAnsi="Courier New" w:cs="Courier New"/>
-          <w:kern w:val="0"/>
-          <w:sz w:val="20"/>
-          <w:szCs w:val="20"/>
-          <w:lang w:val="es-419"/>
-          <w14:ligatures w14:val="none"/>
-        </w:rPr>
-        <w:t>/www/</w:t>
-      </w:r>
-      <w:proofErr w:type="spellStart"/>
-      <w:r>
-        <w:rPr>
-          <w:rFonts w:ascii="Courier New" w:eastAsia="Times New Roman" w:hAnsi="Courier New" w:cs="Courier New"/>
-          <w:kern w:val="0"/>
-          <w:sz w:val="20"/>
-          <w:szCs w:val="20"/>
-          <w:lang w:val="es-419"/>
-          <w14:ligatures w14:val="none"/>
-        </w:rPr>
-        <w:t>sibeapi</w:t>
-      </w:r>
-      <w:proofErr w:type="spellEnd"/>
+      <w:r>
+        <w:rPr>
+          <w:rFonts w:ascii="Courier New" w:eastAsia="Times New Roman" w:hAnsi="Courier New" w:cs="Courier New"/>
+          <w:kern w:val="0"/>
+          <w:sz w:val="20"/>
+          <w:szCs w:val="20"/>
+          <w:lang w:val="es-419"/>
+          <w14:ligatures w14:val="none"/>
+        </w:rPr>
+        <w:t>mkdir -p /var/www/sibeapi</w:t>
+      </w:r>
     </w:p>
     <w:p>
       <w:pPr>
@@ -167,67 +96,17 @@
         </w:rPr>
         <w:t xml:space="preserve">sudo </w:t>
       </w:r>
-      <w:proofErr w:type="spellStart"/>
-      <w:r>
-        <w:rPr>
-          <w:rFonts w:ascii="Courier New" w:eastAsia="Times New Roman" w:hAnsi="Courier New" w:cs="Courier New"/>
-          <w:kern w:val="0"/>
-          <w:sz w:val="20"/>
-          <w:szCs w:val="20"/>
-          <w:lang w:val="es-419"/>
-          <w14:ligatures w14:val="none"/>
-        </w:rPr>
-        <w:t>chmod</w:t>
-      </w:r>
-      <w:proofErr w:type="spellEnd"/>
-      <w:r>
-        <w:rPr>
-          <w:rFonts w:ascii="Courier New" w:eastAsia="Times New Roman" w:hAnsi="Courier New" w:cs="Courier New"/>
-          <w:kern w:val="0"/>
-          <w:sz w:val="20"/>
-          <w:szCs w:val="20"/>
-          <w:lang w:val="es-419"/>
-          <w14:ligatures w14:val="none"/>
-        </w:rPr>
-        <w:t xml:space="preserve"> 666 /</w:t>
-      </w:r>
-      <w:proofErr w:type="spellStart"/>
-      <w:r>
-        <w:rPr>
-          <w:rFonts w:ascii="Courier New" w:eastAsia="Times New Roman" w:hAnsi="Courier New" w:cs="Courier New"/>
-          <w:kern w:val="0"/>
-          <w:sz w:val="20"/>
-          <w:szCs w:val="20"/>
-          <w:lang w:val="es-419"/>
-          <w14:ligatures w14:val="none"/>
-        </w:rPr>
-        <w:t>var</w:t>
-      </w:r>
-      <w:proofErr w:type="spellEnd"/>
-      <w:r>
-        <w:rPr>
-          <w:rFonts w:ascii="Courier New" w:eastAsia="Times New Roman" w:hAnsi="Courier New" w:cs="Courier New"/>
-          <w:kern w:val="0"/>
-          <w:sz w:val="20"/>
-          <w:szCs w:val="20"/>
-          <w:lang w:val="es-419"/>
-          <w14:ligatures w14:val="none"/>
-        </w:rPr>
-        <w:t>/www/</w:t>
-      </w:r>
-      <w:proofErr w:type="spellStart"/>
-      <w:r>
-        <w:rPr>
-          <w:rFonts w:ascii="Courier New" w:eastAsia="Times New Roman" w:hAnsi="Courier New" w:cs="Courier New"/>
-          <w:kern w:val="0"/>
-          <w:sz w:val="20"/>
-          <w:szCs w:val="20"/>
-          <w:lang w:val="es-419"/>
-          <w14:ligatures w14:val="none"/>
-        </w:rPr>
-        <w:t>sibeapi</w:t>
-      </w:r>
-      <w:proofErr w:type="spellEnd"/>
+      <w:r>
+        <w:rPr>
+          <w:rFonts w:ascii="Courier New" w:eastAsia="Times New Roman" w:hAnsi="Courier New" w:cs="Courier New"/>
+          <w:kern w:val="0"/>
+          <w:sz w:val="20"/>
+          <w:szCs w:val="20"/>
+          <w:lang w:val="es-419"/>
+          <w14:ligatures w14:val="none"/>
+        </w:rPr>
+        <w:t>chmod 666 /var/www/sibeapi</w:t>
+      </w:r>
     </w:p>
     <w:p>
       <w:pPr>
@@ -268,69 +147,8 @@
           <w:lang w:val="es-419"/>
           <w14:ligatures w14:val="none"/>
         </w:rPr>
-        <w:t xml:space="preserve">sudo </w:t>
-      </w:r>
-      <w:proofErr w:type="spellStart"/>
-      <w:r>
-        <w:rPr>
-          <w:rFonts w:ascii="Courier New" w:eastAsia="Times New Roman" w:hAnsi="Courier New" w:cs="Courier New"/>
-          <w:kern w:val="0"/>
-          <w:sz w:val="20"/>
-          <w:szCs w:val="20"/>
-          <w:lang w:val="es-419"/>
-          <w14:ligatures w14:val="none"/>
-        </w:rPr>
-        <w:t>chmod</w:t>
-      </w:r>
-      <w:proofErr w:type="spellEnd"/>
-      <w:r>
-        <w:rPr>
-          <w:rFonts w:ascii="Courier New" w:eastAsia="Times New Roman" w:hAnsi="Courier New" w:cs="Courier New"/>
-          <w:kern w:val="0"/>
-          <w:sz w:val="20"/>
-          <w:szCs w:val="20"/>
-          <w:lang w:val="es-419"/>
-          <w14:ligatures w14:val="none"/>
-        </w:rPr>
-        <w:t xml:space="preserve"> -R 777 /</w:t>
-      </w:r>
-      <w:proofErr w:type="spellStart"/>
-      <w:r>
-        <w:rPr>
-          <w:rFonts w:ascii="Courier New" w:eastAsia="Times New Roman" w:hAnsi="Courier New" w:cs="Courier New"/>
-          <w:kern w:val="0"/>
-          <w:sz w:val="20"/>
-          <w:szCs w:val="20"/>
-          <w:lang w:val="es-419"/>
-          <w14:ligatures w14:val="none"/>
-        </w:rPr>
-        <w:t>var</w:t>
-      </w:r>
-      <w:proofErr w:type="spellEnd"/>
-      <w:r>
-        <w:rPr>
-          <w:rFonts w:ascii="Courier New" w:eastAsia="Times New Roman" w:hAnsi="Courier New" w:cs="Courier New"/>
-          <w:kern w:val="0"/>
-          <w:sz w:val="20"/>
-          <w:szCs w:val="20"/>
-          <w:lang w:val="es-419"/>
-          <w14:ligatures w14:val="none"/>
-        </w:rPr>
-        <w:t>/www/</w:t>
-      </w:r>
-      <w:proofErr w:type="spellStart"/>
-      <w:r>
-        <w:rPr>
-          <w:rFonts w:ascii="Courier New" w:eastAsia="Times New Roman" w:hAnsi="Courier New" w:cs="Courier New"/>
-          <w:kern w:val="0"/>
-          <w:sz w:val="20"/>
-          <w:szCs w:val="20"/>
-          <w:lang w:val="es-419"/>
-          <w14:ligatures w14:val="none"/>
-        </w:rPr>
-        <w:t>sibeapi</w:t>
-      </w:r>
-      <w:proofErr w:type="spellEnd"/>
+        <w:t>sudo chmod -R 777 /var/www/sibeapi</w:t>
+      </w:r>
     </w:p>
     <w:p>
       <w:pPr>
@@ -364,7 +182,6 @@
         </w:rPr>
         <w:t xml:space="preserve">Para esto primero se debe clonar el repositorio del </w:t>
       </w:r>
-      <w:proofErr w:type="spellStart"/>
       <w:r>
         <w:rPr>
           <w:lang w:val="es-419"/>
@@ -375,28 +192,7 @@
         <w:rPr>
           <w:lang w:val="es-419"/>
         </w:rPr>
-        <w:t>ackend</w:t>
-      </w:r>
-      <w:proofErr w:type="spellEnd"/>
-      <w:r>
-        <w:rPr>
-          <w:lang w:val="es-419"/>
-        </w:rPr>
-        <w:t xml:space="preserve"> en el directorio /home/</w:t>
-      </w:r>
-      <w:proofErr w:type="spellStart"/>
-      <w:r>
-        <w:rPr>
-          <w:lang w:val="es-419"/>
-        </w:rPr>
-        <w:t>webmanager</w:t>
-      </w:r>
-      <w:proofErr w:type="spellEnd"/>
-      <w:r>
-        <w:rPr>
-          <w:lang w:val="es-419"/>
-        </w:rPr>
-        <w:t xml:space="preserve"> de la máquina.</w:t>
+        <w:t>ackend en el directorio /home/webmanager de la máquina.</w:t>
       </w:r>
     </w:p>
     <w:p>
@@ -428,147 +224,99 @@
         </w:rPr>
         <w:t>/</w:t>
       </w:r>
-      <w:proofErr w:type="spellStart"/>
       <w:r>
         <w:rPr>
           <w:lang w:val="es-419"/>
         </w:rPr>
         <w:t>src</w:t>
       </w:r>
-      <w:proofErr w:type="spellEnd"/>
       <w:r>
         <w:rPr>
           <w:lang w:val="es-419"/>
         </w:rPr>
         <w:t>/</w:t>
       </w:r>
-      <w:proofErr w:type="spellStart"/>
       <w:r>
         <w:rPr>
           <w:lang w:val="es-419"/>
         </w:rPr>
         <w:t>Services</w:t>
       </w:r>
-      <w:proofErr w:type="spellEnd"/>
       <w:r>
         <w:rPr>
           <w:lang w:val="es-419"/>
         </w:rPr>
         <w:t>/</w:t>
       </w:r>
-      <w:proofErr w:type="spellStart"/>
       <w:r>
         <w:rPr>
           <w:lang w:val="es-419"/>
         </w:rPr>
         <w:t>Sibe.API</w:t>
       </w:r>
-      <w:proofErr w:type="spellEnd"/>
-      <w:r>
-        <w:rPr>
-          <w:lang w:val="es-419"/>
-        </w:rPr>
-        <w:t xml:space="preserve">/ y se debe hacer </w:t>
-      </w:r>
-      <w:proofErr w:type="spellStart"/>
-      <w:r>
-        <w:rPr>
-          <w:lang w:val="es-419"/>
+      <w:r>
+        <w:rPr>
+          <w:lang w:val="es-419"/>
+        </w:rPr>
+        <w:t>/ y se debe hacer publish mediante el comando:</w:t>
+      </w:r>
+    </w:p>
+    <w:p>
+      <w:pPr>
+        <w:ind w:left="720" w:firstLine="720"/>
+        <w:rPr>
+          <w:rFonts w:ascii="Courier New" w:eastAsia="Times New Roman" w:hAnsi="Courier New" w:cs="Courier New"/>
+          <w:kern w:val="0"/>
+          <w:sz w:val="20"/>
+          <w:szCs w:val="20"/>
+          <w:lang w:val="es-419"/>
+          <w14:ligatures w14:val="none"/>
+        </w:rPr>
+      </w:pPr>
+      <w:r>
+        <w:rPr>
+          <w:rFonts w:ascii="Courier New" w:eastAsia="Times New Roman" w:hAnsi="Courier New" w:cs="Courier New"/>
+          <w:kern w:val="0"/>
+          <w:sz w:val="20"/>
+          <w:szCs w:val="20"/>
+          <w:lang w:val="es-419"/>
+          <w14:ligatures w14:val="none"/>
+        </w:rPr>
+        <w:t xml:space="preserve">sudo </w:t>
+      </w:r>
+      <w:r>
+        <w:rPr>
+          <w:rFonts w:ascii="Courier New" w:eastAsia="Times New Roman" w:hAnsi="Courier New" w:cs="Courier New"/>
+          <w:kern w:val="0"/>
+          <w:sz w:val="20"/>
+          <w:szCs w:val="20"/>
+          <w:lang w:val="es-419"/>
+          <w14:ligatures w14:val="none"/>
+        </w:rPr>
+        <w:t>dotnet publish -c Release -o .</w:t>
+      </w:r>
+      <w:r>
+        <w:rPr>
+          <w:rFonts w:ascii="Courier New" w:eastAsia="Times New Roman" w:hAnsi="Courier New" w:cs="Courier New"/>
+          <w:kern w:val="0"/>
+          <w:sz w:val="20"/>
+          <w:szCs w:val="20"/>
+          <w:lang w:val="es-419"/>
+          <w14:ligatures w14:val="none"/>
+        </w:rPr>
+        <w:t>/</w:t>
+      </w:r>
+      <w:r>
+        <w:rPr>
+          <w:rFonts w:ascii="Courier New" w:eastAsia="Times New Roman" w:hAnsi="Courier New" w:cs="Courier New"/>
+          <w:kern w:val="0"/>
+          <w:sz w:val="20"/>
+          <w:szCs w:val="20"/>
+          <w:lang w:val="es-419"/>
+          <w14:ligatures w14:val="none"/>
         </w:rPr>
         <w:t>publish</w:t>
       </w:r>
-      <w:proofErr w:type="spellEnd"/>
-      <w:r>
-        <w:rPr>
-          <w:lang w:val="es-419"/>
-        </w:rPr>
-        <w:t xml:space="preserve"> mediante el comando:</w:t>
-      </w:r>
-    </w:p>
-    <w:p>
-      <w:pPr>
-        <w:ind w:left="720" w:firstLine="720"/>
-        <w:rPr>
-          <w:rFonts w:ascii="Courier New" w:eastAsia="Times New Roman" w:hAnsi="Courier New" w:cs="Courier New"/>
-          <w:kern w:val="0"/>
-          <w:sz w:val="20"/>
-          <w:szCs w:val="20"/>
-          <w:lang w:val="es-419"/>
-          <w14:ligatures w14:val="none"/>
-        </w:rPr>
-      </w:pPr>
-      <w:r>
-        <w:rPr>
-          <w:rFonts w:ascii="Courier New" w:eastAsia="Times New Roman" w:hAnsi="Courier New" w:cs="Courier New"/>
-          <w:kern w:val="0"/>
-          <w:sz w:val="20"/>
-          <w:szCs w:val="20"/>
-          <w:lang w:val="es-419"/>
-          <w14:ligatures w14:val="none"/>
-        </w:rPr>
-        <w:t xml:space="preserve">dotnet publish -c </w:t>
-      </w:r>
-      <w:proofErr w:type="spellStart"/>
-      <w:r>
-        <w:rPr>
-          <w:rFonts w:ascii="Courier New" w:eastAsia="Times New Roman" w:hAnsi="Courier New" w:cs="Courier New"/>
-          <w:kern w:val="0"/>
-          <w:sz w:val="20"/>
-          <w:szCs w:val="20"/>
-          <w:lang w:val="es-419"/>
-          <w14:ligatures w14:val="none"/>
-        </w:rPr>
-        <w:t>Release</w:t>
-      </w:r>
-      <w:proofErr w:type="spellEnd"/>
-      <w:r>
-        <w:rPr>
-          <w:rFonts w:ascii="Courier New" w:eastAsia="Times New Roman" w:hAnsi="Courier New" w:cs="Courier New"/>
-          <w:kern w:val="0"/>
-          <w:sz w:val="20"/>
-          <w:szCs w:val="20"/>
-          <w:lang w:val="es-419"/>
-          <w14:ligatures w14:val="none"/>
-        </w:rPr>
-        <w:t xml:space="preserve"> -</w:t>
-      </w:r>
-      <w:proofErr w:type="gramStart"/>
-      <w:r>
-        <w:rPr>
-          <w:rFonts w:ascii="Courier New" w:eastAsia="Times New Roman" w:hAnsi="Courier New" w:cs="Courier New"/>
-          <w:kern w:val="0"/>
-          <w:sz w:val="20"/>
-          <w:szCs w:val="20"/>
-          <w:lang w:val="es-419"/>
-          <w14:ligatures w14:val="none"/>
-        </w:rPr>
-        <w:t>o .</w:t>
-      </w:r>
-      <w:proofErr w:type="gramEnd"/>
-      <w:r>
-        <w:rPr>
-          <w:rFonts w:ascii="Courier New" w:eastAsia="Times New Roman" w:hAnsi="Courier New" w:cs="Courier New"/>
-          <w:kern w:val="0"/>
-          <w:sz w:val="20"/>
-          <w:szCs w:val="20"/>
-          <w:lang w:val="es-419"/>
-          <w14:ligatures w14:val="none"/>
-        </w:rPr>
-        <w:t>\</w:t>
-      </w:r>
-      <w:proofErr w:type="spellStart"/>
-      <w:r>
-        <w:rPr>
-          <w:rFonts w:ascii="Courier New" w:eastAsia="Times New Roman" w:hAnsi="Courier New" w:cs="Courier New"/>
-          <w:kern w:val="0"/>
-          <w:sz w:val="20"/>
-          <w:szCs w:val="20"/>
-          <w:lang w:val="es-419"/>
-          <w14:ligatures w14:val="none"/>
-        </w:rPr>
-        <w:t>publish</w:t>
-      </w:r>
-      <w:proofErr w:type="spellEnd"/>
     </w:p>
     <w:p>
       <w:pPr>
@@ -591,49 +339,7 @@
         <w:rPr>
           <w:lang w:val="es-419"/>
         </w:rPr>
-        <w:t>genera una carpeta /</w:t>
-      </w:r>
-      <w:proofErr w:type="spellStart"/>
-      <w:r>
-        <w:rPr>
-          <w:lang w:val="es-419"/>
-        </w:rPr>
-        <w:t>publish</w:t>
-      </w:r>
-      <w:proofErr w:type="spellEnd"/>
-      <w:r>
-        <w:rPr>
-          <w:lang w:val="es-419"/>
-        </w:rPr>
-        <w:t xml:space="preserve"> que se debe copiar a la ruta /</w:t>
-      </w:r>
-      <w:proofErr w:type="spellStart"/>
-      <w:r>
-        <w:rPr>
-          <w:lang w:val="es-419"/>
-        </w:rPr>
-        <w:t>var</w:t>
-      </w:r>
-      <w:proofErr w:type="spellEnd"/>
-      <w:r>
-        <w:rPr>
-          <w:lang w:val="es-419"/>
-        </w:rPr>
-        <w:t>/www/</w:t>
-      </w:r>
-      <w:proofErr w:type="spellStart"/>
-      <w:r>
-        <w:rPr>
-          <w:lang w:val="es-419"/>
-        </w:rPr>
-        <w:t>sibeapi</w:t>
-      </w:r>
-      <w:proofErr w:type="spellEnd"/>
-      <w:r>
-        <w:rPr>
-          <w:lang w:val="es-419"/>
-        </w:rPr>
-        <w:t xml:space="preserve"> con el siguiente comando:</w:t>
+        <w:t>genera una carpeta /publish que se debe copiar a la ruta /var/www/sibeapi con el siguiente comando:</w:t>
       </w:r>
     </w:p>
     <w:p>
@@ -649,211 +355,17 @@
           <w14:ligatures w14:val="none"/>
         </w:rPr>
       </w:pPr>
-      <w:proofErr w:type="spellStart"/>
-      <w:r>
-        <w:rPr>
-          <w:rFonts w:ascii="Courier New" w:eastAsia="Times New Roman" w:hAnsi="Courier New" w:cs="Courier New"/>
-          <w:kern w:val="0"/>
-          <w:sz w:val="20"/>
-          <w:szCs w:val="20"/>
-          <w:lang w:val="es-419"/>
-          <w14:ligatures w14:val="none"/>
-        </w:rPr>
-        <w:t>sudo</w:t>
-      </w:r>
-      <w:proofErr w:type="spellEnd"/>
-      <w:r>
-        <w:rPr>
-          <w:rFonts w:ascii="Courier New" w:eastAsia="Times New Roman" w:hAnsi="Courier New" w:cs="Courier New"/>
-          <w:kern w:val="0"/>
-          <w:sz w:val="20"/>
-          <w:szCs w:val="20"/>
-          <w:lang w:val="es-419"/>
-          <w14:ligatures w14:val="none"/>
-        </w:rPr>
-        <w:t xml:space="preserve"> </w:t>
-      </w:r>
-      <w:proofErr w:type="spellStart"/>
-      <w:r>
-        <w:rPr>
-          <w:rFonts w:ascii="Courier New" w:eastAsia="Times New Roman" w:hAnsi="Courier New" w:cs="Courier New"/>
-          <w:kern w:val="0"/>
-          <w:sz w:val="20"/>
-          <w:szCs w:val="20"/>
-          <w:lang w:val="es-419"/>
-          <w14:ligatures w14:val="none"/>
-        </w:rPr>
-        <w:t>scp</w:t>
-      </w:r>
-      <w:proofErr w:type="spellEnd"/>
-      <w:r>
-        <w:rPr>
-          <w:rFonts w:ascii="Courier New" w:eastAsia="Times New Roman" w:hAnsi="Courier New" w:cs="Courier New"/>
-          <w:kern w:val="0"/>
-          <w:sz w:val="20"/>
-          <w:szCs w:val="20"/>
-          <w:lang w:val="es-419"/>
-          <w14:ligatures w14:val="none"/>
-        </w:rPr>
-        <w:t xml:space="preserve"> -r /home/</w:t>
-      </w:r>
-      <w:proofErr w:type="spellStart"/>
-      <w:r>
-        <w:rPr>
-          <w:rFonts w:ascii="Courier New" w:eastAsia="Times New Roman" w:hAnsi="Courier New" w:cs="Courier New"/>
-          <w:kern w:val="0"/>
-          <w:sz w:val="20"/>
-          <w:szCs w:val="20"/>
-          <w:lang w:val="es-419"/>
-          <w14:ligatures w14:val="none"/>
-        </w:rPr>
-        <w:t>webmanager</w:t>
-      </w:r>
-      <w:proofErr w:type="spellEnd"/>
-      <w:r>
-        <w:rPr>
-          <w:rFonts w:ascii="Courier New" w:eastAsia="Times New Roman" w:hAnsi="Courier New" w:cs="Courier New"/>
-          <w:kern w:val="0"/>
-          <w:sz w:val="20"/>
-          <w:szCs w:val="20"/>
-          <w:lang w:val="es-419"/>
-          <w14:ligatures w14:val="none"/>
-        </w:rPr>
-        <w:t>/BODEGA_BACKEND/</w:t>
-      </w:r>
-      <w:proofErr w:type="spellStart"/>
-      <w:r>
-        <w:rPr>
-          <w:rFonts w:ascii="Courier New" w:eastAsia="Times New Roman" w:hAnsi="Courier New" w:cs="Courier New"/>
-          <w:kern w:val="0"/>
-          <w:sz w:val="20"/>
-          <w:szCs w:val="20"/>
-          <w:lang w:val="es-419"/>
-          <w14:ligatures w14:val="none"/>
-        </w:rPr>
-        <w:t>src</w:t>
-      </w:r>
-      <w:proofErr w:type="spellEnd"/>
-      <w:r>
-        <w:rPr>
-          <w:rFonts w:ascii="Courier New" w:eastAsia="Times New Roman" w:hAnsi="Courier New" w:cs="Courier New"/>
-          <w:kern w:val="0"/>
-          <w:sz w:val="20"/>
-          <w:szCs w:val="20"/>
-          <w:lang w:val="es-419"/>
-          <w14:ligatures w14:val="none"/>
-        </w:rPr>
-        <w:t>/</w:t>
-      </w:r>
-      <w:proofErr w:type="spellStart"/>
-      <w:r>
-        <w:rPr>
-          <w:rFonts w:ascii="Courier New" w:eastAsia="Times New Roman" w:hAnsi="Courier New" w:cs="Courier New"/>
-          <w:kern w:val="0"/>
-          <w:sz w:val="20"/>
-          <w:szCs w:val="20"/>
-          <w:lang w:val="es-419"/>
-          <w14:ligatures w14:val="none"/>
-        </w:rPr>
-        <w:t>Services</w:t>
-      </w:r>
-      <w:proofErr w:type="spellEnd"/>
-      <w:r>
-        <w:rPr>
-          <w:rFonts w:ascii="Courier New" w:eastAsia="Times New Roman" w:hAnsi="Courier New" w:cs="Courier New"/>
-          <w:kern w:val="0"/>
-          <w:sz w:val="20"/>
-          <w:szCs w:val="20"/>
-          <w:lang w:val="es-419"/>
-          <w14:ligatures w14:val="none"/>
-        </w:rPr>
-        <w:t>/</w:t>
-      </w:r>
-      <w:proofErr w:type="spellStart"/>
-      <w:r>
-        <w:rPr>
-          <w:rFonts w:ascii="Courier New" w:eastAsia="Times New Roman" w:hAnsi="Courier New" w:cs="Courier New"/>
-          <w:kern w:val="0"/>
-          <w:sz w:val="20"/>
-          <w:szCs w:val="20"/>
-          <w:lang w:val="es-419"/>
-          <w14:ligatures w14:val="none"/>
-        </w:rPr>
-        <w:t>Sibe.API</w:t>
-      </w:r>
-      <w:proofErr w:type="spellEnd"/>
-      <w:r>
-        <w:rPr>
-          <w:rFonts w:ascii="Courier New" w:eastAsia="Times New Roman" w:hAnsi="Courier New" w:cs="Courier New"/>
-          <w:kern w:val="0"/>
-          <w:sz w:val="20"/>
-          <w:szCs w:val="20"/>
-          <w:lang w:val="es-419"/>
-          <w14:ligatures w14:val="none"/>
-        </w:rPr>
-        <w:t>/</w:t>
-      </w:r>
-      <w:proofErr w:type="spellStart"/>
-      <w:r>
-        <w:rPr>
-          <w:rFonts w:ascii="Courier New" w:eastAsia="Times New Roman" w:hAnsi="Courier New" w:cs="Courier New"/>
-          <w:kern w:val="0"/>
-          <w:sz w:val="20"/>
-          <w:szCs w:val="20"/>
-          <w:lang w:val="es-419"/>
-          <w14:ligatures w14:val="none"/>
-        </w:rPr>
-        <w:t>publish</w:t>
-      </w:r>
-      <w:proofErr w:type="spellEnd"/>
-      <w:r>
-        <w:rPr>
-          <w:rFonts w:ascii="Courier New" w:eastAsia="Times New Roman" w:hAnsi="Courier New" w:cs="Courier New"/>
-          <w:kern w:val="0"/>
-          <w:sz w:val="20"/>
-          <w:szCs w:val="20"/>
-          <w:lang w:val="es-419"/>
-          <w14:ligatures w14:val="none"/>
-        </w:rPr>
-        <w:t>/* /</w:t>
-      </w:r>
-      <w:proofErr w:type="spellStart"/>
-      <w:r>
-        <w:rPr>
-          <w:rFonts w:ascii="Courier New" w:eastAsia="Times New Roman" w:hAnsi="Courier New" w:cs="Courier New"/>
-          <w:kern w:val="0"/>
-          <w:sz w:val="20"/>
-          <w:szCs w:val="20"/>
-          <w:lang w:val="es-419"/>
-          <w14:ligatures w14:val="none"/>
-        </w:rPr>
-        <w:t>var</w:t>
-      </w:r>
-      <w:proofErr w:type="spellEnd"/>
-      <w:r>
-        <w:rPr>
-          <w:rFonts w:ascii="Courier New" w:eastAsia="Times New Roman" w:hAnsi="Courier New" w:cs="Courier New"/>
-          <w:kern w:val="0"/>
-          <w:sz w:val="20"/>
-          <w:szCs w:val="20"/>
-          <w:lang w:val="es-419"/>
-          <w14:ligatures w14:val="none"/>
-        </w:rPr>
-        <w:t>/www/</w:t>
-      </w:r>
-      <w:proofErr w:type="spellStart"/>
-      <w:r>
-        <w:rPr>
-          <w:rFonts w:ascii="Courier New" w:eastAsia="Times New Roman" w:hAnsi="Courier New" w:cs="Courier New"/>
-          <w:kern w:val="0"/>
-          <w:sz w:val="20"/>
-          <w:szCs w:val="20"/>
-          <w:lang w:val="es-419"/>
-          <w14:ligatures w14:val="none"/>
-        </w:rPr>
-        <w:t>sibeapi</w:t>
-      </w:r>
-      <w:proofErr w:type="spellEnd"/>
+      <w:r>
+        <w:rPr>
+          <w:rFonts w:ascii="Courier New" w:eastAsia="Times New Roman" w:hAnsi="Courier New" w:cs="Courier New"/>
+          <w:kern w:val="0"/>
+          <w:sz w:val="20"/>
+          <w:szCs w:val="20"/>
+          <w:lang w:val="es-419"/>
+          <w14:ligatures w14:val="none"/>
+        </w:rPr>
+        <w:t>sudo scp -r /home/webmanager/BODEGA_BACKEND/src/Services/Sibe.API/publish/* /var/www/sibeapi</w:t>
+      </w:r>
     </w:p>
     <w:p>
       <w:pPr>
@@ -881,19 +393,11 @@
           <w:lang w:val="es-419"/>
         </w:rPr>
       </w:pPr>
-      <w:proofErr w:type="gramStart"/>
-      <w:r>
-        <w:rPr>
-          <w:lang w:val="es-419"/>
-        </w:rPr>
-        <w:t>Confirmar</w:t>
-      </w:r>
-      <w:proofErr w:type="gramEnd"/>
-      <w:r>
-        <w:rPr>
-          <w:lang w:val="es-419"/>
-        </w:rPr>
-        <w:t xml:space="preserve"> que se copiaron los archivos correctamente con el comando:</w:t>
+      <w:r>
+        <w:rPr>
+          <w:lang w:val="es-419"/>
+        </w:rPr>
+        <w:t>Confirmar que se copiaron los archivos correctamente con el comando:</w:t>
       </w:r>
     </w:p>
     <w:p>
@@ -922,67 +426,17 @@
           <w14:ligatures w14:val="none"/>
         </w:rPr>
       </w:pPr>
-      <w:proofErr w:type="spellStart"/>
-      <w:r>
-        <w:rPr>
-          <w:rFonts w:ascii="Courier New" w:eastAsia="Times New Roman" w:hAnsi="Courier New" w:cs="Courier New"/>
-          <w:kern w:val="0"/>
-          <w:sz w:val="20"/>
-          <w:szCs w:val="20"/>
-          <w:lang w:val="es-419"/>
-          <w14:ligatures w14:val="none"/>
-        </w:rPr>
-        <w:t>ls</w:t>
-      </w:r>
-      <w:proofErr w:type="spellEnd"/>
-      <w:r>
-        <w:rPr>
-          <w:rFonts w:ascii="Courier New" w:eastAsia="Times New Roman" w:hAnsi="Courier New" w:cs="Courier New"/>
-          <w:kern w:val="0"/>
-          <w:sz w:val="20"/>
-          <w:szCs w:val="20"/>
-          <w:lang w:val="es-419"/>
-          <w14:ligatures w14:val="none"/>
-        </w:rPr>
-        <w:t xml:space="preserve"> /</w:t>
-      </w:r>
-      <w:proofErr w:type="spellStart"/>
-      <w:r>
-        <w:rPr>
-          <w:rFonts w:ascii="Courier New" w:eastAsia="Times New Roman" w:hAnsi="Courier New" w:cs="Courier New"/>
-          <w:kern w:val="0"/>
-          <w:sz w:val="20"/>
-          <w:szCs w:val="20"/>
-          <w:lang w:val="es-419"/>
-          <w14:ligatures w14:val="none"/>
-        </w:rPr>
-        <w:t>var</w:t>
-      </w:r>
-      <w:proofErr w:type="spellEnd"/>
-      <w:r>
-        <w:rPr>
-          <w:rFonts w:ascii="Courier New" w:eastAsia="Times New Roman" w:hAnsi="Courier New" w:cs="Courier New"/>
-          <w:kern w:val="0"/>
-          <w:sz w:val="20"/>
-          <w:szCs w:val="20"/>
-          <w:lang w:val="es-419"/>
-          <w14:ligatures w14:val="none"/>
-        </w:rPr>
-        <w:t>/www/</w:t>
-      </w:r>
-      <w:proofErr w:type="spellStart"/>
-      <w:r>
-        <w:rPr>
-          <w:rFonts w:ascii="Courier New" w:eastAsia="Times New Roman" w:hAnsi="Courier New" w:cs="Courier New"/>
-          <w:kern w:val="0"/>
-          <w:sz w:val="20"/>
-          <w:szCs w:val="20"/>
-          <w:lang w:val="es-419"/>
-          <w14:ligatures w14:val="none"/>
-        </w:rPr>
-        <w:t>sibeapi</w:t>
-      </w:r>
-      <w:proofErr w:type="spellEnd"/>
+      <w:r>
+        <w:rPr>
+          <w:rFonts w:ascii="Courier New" w:eastAsia="Times New Roman" w:hAnsi="Courier New" w:cs="Courier New"/>
+          <w:kern w:val="0"/>
+          <w:sz w:val="20"/>
+          <w:szCs w:val="20"/>
+          <w:lang w:val="es-419"/>
+          <w14:ligatures w14:val="none"/>
+        </w:rPr>
+        <w:t>ls /var/www/sibeapi</w:t>
+      </w:r>
     </w:p>
     <w:p>
       <w:pPr>
@@ -1015,6 +469,7 @@
       <w:r>
         <w:rPr>
           <w:rFonts w:ascii="Courier New" w:eastAsia="Times New Roman" w:hAnsi="Courier New" w:cs="Courier New"/>
+          <w:noProof/>
           <w:kern w:val="0"/>
           <w:sz w:val="20"/>
           <w:szCs w:val="20"/>
@@ -1145,21 +600,8 @@
           <w:lang w:val="es-419"/>
           <w14:ligatures w14:val="none"/>
         </w:rPr>
-        <w:t xml:space="preserve">sudo a2enmod proxy </w:t>
-      </w:r>
-      <w:proofErr w:type="spellStart"/>
-      <w:r>
-        <w:rPr>
-          <w:rFonts w:ascii="Courier New" w:eastAsia="Times New Roman" w:hAnsi="Courier New" w:cs="Courier New"/>
-          <w:kern w:val="0"/>
-          <w:sz w:val="20"/>
-          <w:szCs w:val="20"/>
-          <w:lang w:val="es-419"/>
-          <w14:ligatures w14:val="none"/>
-        </w:rPr>
-        <w:t>proxy_http</w:t>
-      </w:r>
-      <w:proofErr w:type="spellEnd"/>
+        <w:t>sudo a2enmod proxy proxy_http</w:t>
+      </w:r>
     </w:p>
     <w:p>
       <w:pPr>
@@ -1211,80 +653,8 @@
           <w:lang w:val="es-419"/>
           <w14:ligatures w14:val="none"/>
         </w:rPr>
-        <w:t>nano /</w:t>
-      </w:r>
-      <w:proofErr w:type="spellStart"/>
-      <w:r>
-        <w:rPr>
-          <w:rFonts w:ascii="Courier New" w:eastAsia="Times New Roman" w:hAnsi="Courier New" w:cs="Courier New"/>
-          <w:kern w:val="0"/>
-          <w:sz w:val="20"/>
-          <w:szCs w:val="20"/>
-          <w:lang w:val="es-419"/>
-          <w14:ligatures w14:val="none"/>
-        </w:rPr>
-        <w:t>etc</w:t>
-      </w:r>
-      <w:proofErr w:type="spellEnd"/>
-      <w:r>
-        <w:rPr>
-          <w:rFonts w:ascii="Courier New" w:eastAsia="Times New Roman" w:hAnsi="Courier New" w:cs="Courier New"/>
-          <w:kern w:val="0"/>
-          <w:sz w:val="20"/>
-          <w:szCs w:val="20"/>
-          <w:lang w:val="es-419"/>
-          <w14:ligatures w14:val="none"/>
-        </w:rPr>
-        <w:t>/apache2/sites-</w:t>
-      </w:r>
-      <w:proofErr w:type="spellStart"/>
-      <w:r>
-        <w:rPr>
-          <w:rFonts w:ascii="Courier New" w:eastAsia="Times New Roman" w:hAnsi="Courier New" w:cs="Courier New"/>
-          <w:kern w:val="0"/>
-          <w:sz w:val="20"/>
-          <w:szCs w:val="20"/>
-          <w:lang w:val="es-419"/>
-          <w14:ligatures w14:val="none"/>
-        </w:rPr>
-        <w:t>available</w:t>
-      </w:r>
-      <w:proofErr w:type="spellEnd"/>
-      <w:r>
-        <w:rPr>
-          <w:rFonts w:ascii="Courier New" w:eastAsia="Times New Roman" w:hAnsi="Courier New" w:cs="Courier New"/>
-          <w:kern w:val="0"/>
-          <w:sz w:val="20"/>
-          <w:szCs w:val="20"/>
-          <w:lang w:val="es-419"/>
-          <w14:ligatures w14:val="none"/>
-        </w:rPr>
-        <w:t>/</w:t>
-      </w:r>
-      <w:proofErr w:type="spellStart"/>
-      <w:r>
-        <w:rPr>
-          <w:rFonts w:ascii="Courier New" w:eastAsia="Times New Roman" w:hAnsi="Courier New" w:cs="Courier New"/>
-          <w:kern w:val="0"/>
-          <w:sz w:val="20"/>
-          <w:szCs w:val="20"/>
-          <w:lang w:val="es-419"/>
-          <w14:ligatures w14:val="none"/>
-        </w:rPr>
-        <w:t>sibeapi</w:t>
-      </w:r>
-      <w:r>
-        <w:rPr>
-          <w:rFonts w:ascii="Courier New" w:eastAsia="Times New Roman" w:hAnsi="Courier New" w:cs="Courier New"/>
-          <w:kern w:val="0"/>
-          <w:sz w:val="20"/>
-          <w:szCs w:val="20"/>
-          <w:lang w:val="es-419"/>
-          <w14:ligatures w14:val="none"/>
-        </w:rPr>
-        <w:t>.conf</w:t>
-      </w:r>
-      <w:proofErr w:type="spellEnd"/>
+        <w:t>nano /etc/apache2/sites-available/sibeapi.conf</w:t>
+      </w:r>
     </w:p>
     <w:p>
       <w:pPr>
@@ -1325,31 +695,7 @@
           <w:lang w:val="es-419"/>
           <w14:ligatures w14:val="none"/>
         </w:rPr>
-        <w:t>&lt;</w:t>
-      </w:r>
-      <w:proofErr w:type="spellStart"/>
-      <w:r>
-        <w:rPr>
-          <w:rFonts w:ascii="Courier New" w:eastAsia="Times New Roman" w:hAnsi="Courier New" w:cs="Courier New"/>
-          <w:kern w:val="0"/>
-          <w:sz w:val="20"/>
-          <w:szCs w:val="20"/>
-          <w:lang w:val="es-419"/>
-          <w14:ligatures w14:val="none"/>
-        </w:rPr>
-        <w:t>VirtualHost</w:t>
-      </w:r>
-      <w:proofErr w:type="spellEnd"/>
-      <w:r>
-        <w:rPr>
-          <w:rFonts w:ascii="Courier New" w:eastAsia="Times New Roman" w:hAnsi="Courier New" w:cs="Courier New"/>
-          <w:kern w:val="0"/>
-          <w:sz w:val="20"/>
-          <w:szCs w:val="20"/>
-          <w:lang w:val="es-419"/>
-          <w14:ligatures w14:val="none"/>
-        </w:rPr>
-        <w:t xml:space="preserve"> *:80&gt;</w:t>
+        <w:t>&lt;VirtualHost *:80&gt;</w:t>
       </w:r>
     </w:p>
     <w:p>
@@ -1364,29 +710,16 @@
           <w14:ligatures w14:val="none"/>
         </w:rPr>
       </w:pPr>
-      <w:proofErr w:type="spellStart"/>
-      <w:r>
-        <w:rPr>
-          <w:rFonts w:ascii="Courier New" w:eastAsia="Times New Roman" w:hAnsi="Courier New" w:cs="Courier New"/>
-          <w:kern w:val="0"/>
-          <w:sz w:val="20"/>
-          <w:szCs w:val="20"/>
-          <w:lang w:val="es-419"/>
-          <w14:ligatures w14:val="none"/>
-        </w:rPr>
-        <w:t>ProxyPreserveHost</w:t>
-      </w:r>
-      <w:proofErr w:type="spellEnd"/>
-      <w:r>
-        <w:rPr>
-          <w:rFonts w:ascii="Courier New" w:eastAsia="Times New Roman" w:hAnsi="Courier New" w:cs="Courier New"/>
-          <w:kern w:val="0"/>
-          <w:sz w:val="20"/>
-          <w:szCs w:val="20"/>
-          <w:lang w:val="es-419"/>
-          <w14:ligatures w14:val="none"/>
-        </w:rPr>
-        <w:t xml:space="preserve"> On</w:t>
+      <w:r>
+        <w:rPr>
+          <w:rFonts w:ascii="Courier New" w:eastAsia="Times New Roman" w:hAnsi="Courier New" w:cs="Courier New"/>
+          <w:kern w:val="0"/>
+          <w:sz w:val="20"/>
+          <w:szCs w:val="20"/>
+          <w:lang w:val="es-419"/>
+          <w14:ligatures w14:val="none"/>
+        </w:rPr>
+        <w:t>ProxyPreserveHost On</w:t>
       </w:r>
     </w:p>
     <w:p>
@@ -1401,29 +734,16 @@
           <w14:ligatures w14:val="none"/>
         </w:rPr>
       </w:pPr>
-      <w:proofErr w:type="spellStart"/>
-      <w:r>
-        <w:rPr>
-          <w:rFonts w:ascii="Courier New" w:eastAsia="Times New Roman" w:hAnsi="Courier New" w:cs="Courier New"/>
-          <w:kern w:val="0"/>
-          <w:sz w:val="20"/>
-          <w:szCs w:val="20"/>
-          <w:lang w:val="es-419"/>
-          <w14:ligatures w14:val="none"/>
-        </w:rPr>
-        <w:t>ProxyPass</w:t>
-      </w:r>
-      <w:proofErr w:type="spellEnd"/>
-      <w:r>
-        <w:rPr>
-          <w:rFonts w:ascii="Courier New" w:eastAsia="Times New Roman" w:hAnsi="Courier New" w:cs="Courier New"/>
-          <w:kern w:val="0"/>
-          <w:sz w:val="20"/>
-          <w:szCs w:val="20"/>
-          <w:lang w:val="es-419"/>
-          <w14:ligatures w14:val="none"/>
-        </w:rPr>
-        <w:t xml:space="preserve"> / http://127.0.0.1:5000/</w:t>
+      <w:r>
+        <w:rPr>
+          <w:rFonts w:ascii="Courier New" w:eastAsia="Times New Roman" w:hAnsi="Courier New" w:cs="Courier New"/>
+          <w:kern w:val="0"/>
+          <w:sz w:val="20"/>
+          <w:szCs w:val="20"/>
+          <w:lang w:val="es-419"/>
+          <w14:ligatures w14:val="none"/>
+        </w:rPr>
+        <w:t>ProxyPass / http://127.0.0.1:5000/</w:t>
       </w:r>
     </w:p>
     <w:p>
@@ -1438,29 +758,16 @@
           <w14:ligatures w14:val="none"/>
         </w:rPr>
       </w:pPr>
-      <w:proofErr w:type="spellStart"/>
-      <w:r>
-        <w:rPr>
-          <w:rFonts w:ascii="Courier New" w:eastAsia="Times New Roman" w:hAnsi="Courier New" w:cs="Courier New"/>
-          <w:kern w:val="0"/>
-          <w:sz w:val="20"/>
-          <w:szCs w:val="20"/>
-          <w:lang w:val="es-419"/>
-          <w14:ligatures w14:val="none"/>
-        </w:rPr>
-        <w:t>ProxyPassReverse</w:t>
-      </w:r>
-      <w:proofErr w:type="spellEnd"/>
-      <w:r>
-        <w:rPr>
-          <w:rFonts w:ascii="Courier New" w:eastAsia="Times New Roman" w:hAnsi="Courier New" w:cs="Courier New"/>
-          <w:kern w:val="0"/>
-          <w:sz w:val="20"/>
-          <w:szCs w:val="20"/>
-          <w:lang w:val="es-419"/>
-          <w14:ligatures w14:val="none"/>
-        </w:rPr>
-        <w:t xml:space="preserve"> / http://127.0.0.1:5000/</w:t>
+      <w:r>
+        <w:rPr>
+          <w:rFonts w:ascii="Courier New" w:eastAsia="Times New Roman" w:hAnsi="Courier New" w:cs="Courier New"/>
+          <w:kern w:val="0"/>
+          <w:sz w:val="20"/>
+          <w:szCs w:val="20"/>
+          <w:lang w:val="es-419"/>
+          <w14:ligatures w14:val="none"/>
+        </w:rPr>
+        <w:t>ProxyPassReverse / http://127.0.0.1:5000/</w:t>
       </w:r>
     </w:p>
     <w:p>
@@ -1475,29 +782,16 @@
           <w14:ligatures w14:val="none"/>
         </w:rPr>
       </w:pPr>
-      <w:proofErr w:type="spellStart"/>
-      <w:r>
-        <w:rPr>
-          <w:rFonts w:ascii="Courier New" w:eastAsia="Times New Roman" w:hAnsi="Courier New" w:cs="Courier New"/>
-          <w:kern w:val="0"/>
-          <w:sz w:val="20"/>
-          <w:szCs w:val="20"/>
-          <w:lang w:val="es-419"/>
-          <w14:ligatures w14:val="none"/>
-        </w:rPr>
-        <w:t>ErrorLog</w:t>
-      </w:r>
-      <w:proofErr w:type="spellEnd"/>
-      <w:r>
-        <w:rPr>
-          <w:rFonts w:ascii="Courier New" w:eastAsia="Times New Roman" w:hAnsi="Courier New" w:cs="Courier New"/>
-          <w:kern w:val="0"/>
-          <w:sz w:val="20"/>
-          <w:szCs w:val="20"/>
-          <w:lang w:val="es-419"/>
-          <w14:ligatures w14:val="none"/>
-        </w:rPr>
-        <w:t xml:space="preserve"> ${APACHE_LOG_DIR}/app-error.log</w:t>
+      <w:r>
+        <w:rPr>
+          <w:rFonts w:ascii="Courier New" w:eastAsia="Times New Roman" w:hAnsi="Courier New" w:cs="Courier New"/>
+          <w:kern w:val="0"/>
+          <w:sz w:val="20"/>
+          <w:szCs w:val="20"/>
+          <w:lang w:val="es-419"/>
+          <w14:ligatures w14:val="none"/>
+        </w:rPr>
+        <w:t>ErrorLog ${APACHE_LOG_DIR}/app-error.log</w:t>
       </w:r>
     </w:p>
     <w:p>
@@ -1512,29 +806,16 @@
           <w14:ligatures w14:val="none"/>
         </w:rPr>
       </w:pPr>
-      <w:proofErr w:type="spellStart"/>
-      <w:r>
-        <w:rPr>
-          <w:rFonts w:ascii="Courier New" w:eastAsia="Times New Roman" w:hAnsi="Courier New" w:cs="Courier New"/>
-          <w:kern w:val="0"/>
-          <w:sz w:val="20"/>
-          <w:szCs w:val="20"/>
-          <w:lang w:val="es-419"/>
-          <w14:ligatures w14:val="none"/>
-        </w:rPr>
-        <w:t>CustomLog</w:t>
-      </w:r>
-      <w:proofErr w:type="spellEnd"/>
-      <w:r>
-        <w:rPr>
-          <w:rFonts w:ascii="Courier New" w:eastAsia="Times New Roman" w:hAnsi="Courier New" w:cs="Courier New"/>
-          <w:kern w:val="0"/>
-          <w:sz w:val="20"/>
-          <w:szCs w:val="20"/>
-          <w:lang w:val="es-419"/>
-          <w14:ligatures w14:val="none"/>
-        </w:rPr>
-        <w:t xml:space="preserve"> ${APACHE_LOG_DIR}/app-access.log common</w:t>
+      <w:r>
+        <w:rPr>
+          <w:rFonts w:ascii="Courier New" w:eastAsia="Times New Roman" w:hAnsi="Courier New" w:cs="Courier New"/>
+          <w:kern w:val="0"/>
+          <w:sz w:val="20"/>
+          <w:szCs w:val="20"/>
+          <w:lang w:val="es-419"/>
+          <w14:ligatures w14:val="none"/>
+        </w:rPr>
+        <w:t>CustomLog ${APACHE_LOG_DIR}/app-access.log common</w:t>
       </w:r>
     </w:p>
     <w:p>
@@ -1558,31 +839,7 @@
           <w:lang w:val="es-419"/>
           <w14:ligatures w14:val="none"/>
         </w:rPr>
-        <w:t>&lt;/</w:t>
-      </w:r>
-      <w:proofErr w:type="spellStart"/>
-      <w:r>
-        <w:rPr>
-          <w:rFonts w:ascii="Courier New" w:eastAsia="Times New Roman" w:hAnsi="Courier New" w:cs="Courier New"/>
-          <w:kern w:val="0"/>
-          <w:sz w:val="20"/>
-          <w:szCs w:val="20"/>
-          <w:lang w:val="es-419"/>
-          <w14:ligatures w14:val="none"/>
-        </w:rPr>
-        <w:t>VirtualHost</w:t>
-      </w:r>
-      <w:proofErr w:type="spellEnd"/>
-      <w:r>
-        <w:rPr>
-          <w:rFonts w:ascii="Courier New" w:eastAsia="Times New Roman" w:hAnsi="Courier New" w:cs="Courier New"/>
-          <w:kern w:val="0"/>
-          <w:sz w:val="20"/>
-          <w:szCs w:val="20"/>
-          <w:lang w:val="es-419"/>
-          <w14:ligatures w14:val="none"/>
-        </w:rPr>
-        <w:t>&gt;</w:t>
+        <w:t>&lt;/VirtualHost&gt;</w:t>
       </w:r>
     </w:p>
     <w:p>
@@ -1624,27 +881,15 @@
           <w14:ligatures w14:val="none"/>
         </w:rPr>
       </w:pPr>
-      <w:proofErr w:type="spellStart"/>
-      <w:r>
-        <w:rPr>
-          <w:rFonts w:ascii="Courier New" w:eastAsia="Times New Roman" w:hAnsi="Courier New" w:cs="Courier New"/>
-          <w:kern w:val="0"/>
-          <w:sz w:val="20"/>
-          <w:szCs w:val="20"/>
-          <w14:ligatures w14:val="none"/>
-        </w:rPr>
-        <w:t>sudo</w:t>
-      </w:r>
-      <w:proofErr w:type="spellEnd"/>
-      <w:r>
-        <w:rPr>
-          <w:rFonts w:ascii="Courier New" w:eastAsia="Times New Roman" w:hAnsi="Courier New" w:cs="Courier New"/>
-          <w:kern w:val="0"/>
-          <w:sz w:val="20"/>
-          <w:szCs w:val="20"/>
-          <w14:ligatures w14:val="none"/>
-        </w:rPr>
-        <w:t xml:space="preserve"> a2dissite 000-default</w:t>
+      <w:r>
+        <w:rPr>
+          <w:rFonts w:ascii="Courier New" w:eastAsia="Times New Roman" w:hAnsi="Courier New" w:cs="Courier New"/>
+          <w:kern w:val="0"/>
+          <w:sz w:val="20"/>
+          <w:szCs w:val="20"/>
+          <w14:ligatures w14:val="none"/>
+        </w:rPr>
+        <w:t>sudo a2dissite 000-default</w:t>
       </w:r>
     </w:p>
     <w:p>
@@ -1658,38 +903,15 @@
           <w14:ligatures w14:val="none"/>
         </w:rPr>
       </w:pPr>
-      <w:proofErr w:type="spellStart"/>
-      <w:r>
-        <w:rPr>
-          <w:rFonts w:ascii="Courier New" w:eastAsia="Times New Roman" w:hAnsi="Courier New" w:cs="Courier New"/>
-          <w:kern w:val="0"/>
-          <w:sz w:val="20"/>
-          <w:szCs w:val="20"/>
-          <w14:ligatures w14:val="none"/>
-        </w:rPr>
-        <w:t>sudo</w:t>
-      </w:r>
-      <w:proofErr w:type="spellEnd"/>
-      <w:r>
-        <w:rPr>
-          <w:rFonts w:ascii="Courier New" w:eastAsia="Times New Roman" w:hAnsi="Courier New" w:cs="Courier New"/>
-          <w:kern w:val="0"/>
-          <w:sz w:val="20"/>
-          <w:szCs w:val="20"/>
-          <w14:ligatures w14:val="none"/>
-        </w:rPr>
-        <w:t xml:space="preserve"> a2ensite </w:t>
-      </w:r>
-      <w:proofErr w:type="spellStart"/>
-      <w:r>
-        <w:rPr>
-          <w:rFonts w:ascii="Courier New" w:eastAsia="Times New Roman" w:hAnsi="Courier New" w:cs="Courier New"/>
-          <w:kern w:val="0"/>
-          <w:sz w:val="20"/>
-          <w:szCs w:val="20"/>
-          <w14:ligatures w14:val="none"/>
-        </w:rPr>
-        <w:t>sibe</w:t>
+      <w:r>
+        <w:rPr>
+          <w:rFonts w:ascii="Courier New" w:eastAsia="Times New Roman" w:hAnsi="Courier New" w:cs="Courier New"/>
+          <w:kern w:val="0"/>
+          <w:sz w:val="20"/>
+          <w:szCs w:val="20"/>
+          <w14:ligatures w14:val="none"/>
+        </w:rPr>
+        <w:t>sudo a2ensite sibe</w:t>
       </w:r>
       <w:r>
         <w:rPr>
@@ -1701,7 +923,6 @@
         </w:rPr>
         <w:t>api</w:t>
       </w:r>
-      <w:proofErr w:type="spellEnd"/>
     </w:p>
     <w:p>
       <w:pPr>
@@ -1714,62 +935,16 @@
           <w14:ligatures w14:val="none"/>
         </w:rPr>
       </w:pPr>
-      <w:proofErr w:type="spellStart"/>
-      <w:r>
-        <w:rPr>
-          <w:rFonts w:ascii="Courier New" w:eastAsia="Times New Roman" w:hAnsi="Courier New" w:cs="Courier New"/>
-          <w:kern w:val="0"/>
-          <w:sz w:val="20"/>
-          <w:szCs w:val="20"/>
-          <w14:ligatures w14:val="none"/>
-        </w:rPr>
-        <w:t>sudo</w:t>
-      </w:r>
-      <w:proofErr w:type="spellEnd"/>
-      <w:r>
-        <w:rPr>
-          <w:rFonts w:ascii="Courier New" w:eastAsia="Times New Roman" w:hAnsi="Courier New" w:cs="Courier New"/>
-          <w:kern w:val="0"/>
-          <w:sz w:val="20"/>
-          <w:szCs w:val="20"/>
-          <w14:ligatures w14:val="none"/>
-        </w:rPr>
-        <w:t xml:space="preserve"> </w:t>
-      </w:r>
-      <w:proofErr w:type="spellStart"/>
-      <w:r>
-        <w:rPr>
-          <w:rFonts w:ascii="Courier New" w:eastAsia="Times New Roman" w:hAnsi="Courier New" w:cs="Courier New"/>
-          <w:kern w:val="0"/>
-          <w:sz w:val="20"/>
-          <w:szCs w:val="20"/>
-          <w14:ligatures w14:val="none"/>
-        </w:rPr>
-        <w:t>systemctl</w:t>
-      </w:r>
-      <w:proofErr w:type="spellEnd"/>
-      <w:r>
-        <w:rPr>
-          <w:rFonts w:ascii="Courier New" w:eastAsia="Times New Roman" w:hAnsi="Courier New" w:cs="Courier New"/>
-          <w:kern w:val="0"/>
-          <w:sz w:val="20"/>
-          <w:szCs w:val="20"/>
-          <w14:ligatures w14:val="none"/>
-        </w:rPr>
-        <w:t xml:space="preserve"> restart </w:t>
-      </w:r>
-      <w:proofErr w:type="gramStart"/>
-      <w:r>
-        <w:rPr>
-          <w:rFonts w:ascii="Courier New" w:eastAsia="Times New Roman" w:hAnsi="Courier New" w:cs="Courier New"/>
-          <w:kern w:val="0"/>
-          <w:sz w:val="20"/>
-          <w:szCs w:val="20"/>
-          <w14:ligatures w14:val="none"/>
-        </w:rPr>
-        <w:t>apache2</w:t>
-      </w:r>
-      <w:proofErr w:type="gramEnd"/>
+      <w:r>
+        <w:rPr>
+          <w:rFonts w:ascii="Courier New" w:eastAsia="Times New Roman" w:hAnsi="Courier New" w:cs="Courier New"/>
+          <w:kern w:val="0"/>
+          <w:sz w:val="20"/>
+          <w:szCs w:val="20"/>
+          <w14:ligatures w14:val="none"/>
+        </w:rPr>
+        <w:t>sudo systemctl restart apache2</w:t>
+      </w:r>
     </w:p>
     <w:p>
       <w:pPr>
@@ -1851,124 +1026,16 @@
           <w14:ligatures w14:val="none"/>
         </w:rPr>
       </w:pPr>
-      <w:proofErr w:type="spellStart"/>
-      <w:r>
-        <w:rPr>
-          <w:rFonts w:ascii="Courier New" w:eastAsia="Times New Roman" w:hAnsi="Courier New" w:cs="Courier New"/>
-          <w:kern w:val="0"/>
-          <w:sz w:val="20"/>
-          <w:szCs w:val="20"/>
-          <w14:ligatures w14:val="none"/>
-        </w:rPr>
-        <w:t>sudo</w:t>
-      </w:r>
-      <w:proofErr w:type="spellEnd"/>
-      <w:r>
-        <w:rPr>
-          <w:rFonts w:ascii="Courier New" w:eastAsia="Times New Roman" w:hAnsi="Courier New" w:cs="Courier New"/>
-          <w:kern w:val="0"/>
-          <w:sz w:val="20"/>
-          <w:szCs w:val="20"/>
-          <w14:ligatures w14:val="none"/>
-        </w:rPr>
-        <w:t xml:space="preserve"> </w:t>
-      </w:r>
-      <w:r>
-        <w:rPr>
-          <w:rFonts w:ascii="Courier New" w:eastAsia="Times New Roman" w:hAnsi="Courier New" w:cs="Courier New"/>
-          <w:kern w:val="0"/>
-          <w:sz w:val="20"/>
-          <w:szCs w:val="20"/>
-          <w14:ligatures w14:val="none"/>
-        </w:rPr>
-        <w:t>nano /</w:t>
-      </w:r>
-      <w:proofErr w:type="spellStart"/>
-      <w:r>
-        <w:rPr>
-          <w:rFonts w:ascii="Courier New" w:eastAsia="Times New Roman" w:hAnsi="Courier New" w:cs="Courier New"/>
-          <w:kern w:val="0"/>
-          <w:sz w:val="20"/>
-          <w:szCs w:val="20"/>
-          <w14:ligatures w14:val="none"/>
-        </w:rPr>
-        <w:t>etc</w:t>
-      </w:r>
-      <w:proofErr w:type="spellEnd"/>
-      <w:r>
-        <w:rPr>
-          <w:rFonts w:ascii="Courier New" w:eastAsia="Times New Roman" w:hAnsi="Courier New" w:cs="Courier New"/>
-          <w:kern w:val="0"/>
-          <w:sz w:val="20"/>
-          <w:szCs w:val="20"/>
-          <w14:ligatures w14:val="none"/>
-        </w:rPr>
-        <w:t>/</w:t>
-      </w:r>
-      <w:proofErr w:type="spellStart"/>
-      <w:r>
-        <w:rPr>
-          <w:rFonts w:ascii="Courier New" w:eastAsia="Times New Roman" w:hAnsi="Courier New" w:cs="Courier New"/>
-          <w:kern w:val="0"/>
-          <w:sz w:val="20"/>
-          <w:szCs w:val="20"/>
-          <w14:ligatures w14:val="none"/>
-        </w:rPr>
-        <w:t>systemd</w:t>
-      </w:r>
-      <w:proofErr w:type="spellEnd"/>
-      <w:r>
-        <w:rPr>
-          <w:rFonts w:ascii="Courier New" w:eastAsia="Times New Roman" w:hAnsi="Courier New" w:cs="Courier New"/>
-          <w:kern w:val="0"/>
-          <w:sz w:val="20"/>
-          <w:szCs w:val="20"/>
-          <w14:ligatures w14:val="none"/>
-        </w:rPr>
-        <w:t>/system/</w:t>
-      </w:r>
-      <w:proofErr w:type="spellStart"/>
-      <w:r>
-        <w:rPr>
-          <w:rFonts w:ascii="Courier New" w:eastAsia="Times New Roman" w:hAnsi="Courier New" w:cs="Courier New"/>
-          <w:kern w:val="0"/>
-          <w:sz w:val="20"/>
-          <w:szCs w:val="20"/>
-          <w14:ligatures w14:val="none"/>
-        </w:rPr>
-        <w:t>sibe</w:t>
-      </w:r>
-      <w:r>
-        <w:rPr>
-          <w:rFonts w:ascii="Courier New" w:eastAsia="Times New Roman" w:hAnsi="Courier New" w:cs="Courier New"/>
-          <w:kern w:val="0"/>
-          <w:sz w:val="20"/>
-          <w:szCs w:val="20"/>
-          <w14:ligatures w14:val="none"/>
-        </w:rPr>
-        <w:t>-ap</w:t>
-      </w:r>
-      <w:r>
-        <w:rPr>
-          <w:rFonts w:ascii="Courier New" w:eastAsia="Times New Roman" w:hAnsi="Courier New" w:cs="Courier New"/>
-          <w:kern w:val="0"/>
-          <w:sz w:val="20"/>
-          <w:szCs w:val="20"/>
-          <w14:ligatures w14:val="none"/>
-        </w:rPr>
-        <w:t>i</w:t>
-      </w:r>
-      <w:r>
-        <w:rPr>
-          <w:rFonts w:ascii="Courier New" w:eastAsia="Times New Roman" w:hAnsi="Courier New" w:cs="Courier New"/>
-          <w:kern w:val="0"/>
-          <w:sz w:val="20"/>
-          <w:szCs w:val="20"/>
-          <w14:ligatures w14:val="none"/>
-        </w:rPr>
-        <w:t>.service</w:t>
-      </w:r>
-      <w:proofErr w:type="spellEnd"/>
+      <w:r>
+        <w:rPr>
+          <w:rFonts w:ascii="Courier New" w:eastAsia="Times New Roman" w:hAnsi="Courier New" w:cs="Courier New"/>
+          <w:kern w:val="0"/>
+          <w:sz w:val="20"/>
+          <w:szCs w:val="20"/>
+          <w14:ligatures w14:val="none"/>
+        </w:rPr>
+        <w:t>sudo nano /etc/systemd/system/sibe-api.service</w:t>
+      </w:r>
     </w:p>
     <w:p/>
     <w:p>
@@ -2032,20 +1099,8 @@
           <w:szCs w:val="20"/>
           <w14:ligatures w14:val="none"/>
         </w:rPr>
-        <w:t xml:space="preserve">Description=ASP.NET Core Web API running on </w:t>
-      </w:r>
-      <w:proofErr w:type="gramStart"/>
-      <w:r>
-        <w:rPr>
-          <w:rFonts w:ascii="Courier New" w:eastAsia="Times New Roman" w:hAnsi="Courier New" w:cs="Courier New"/>
-          <w:kern w:val="0"/>
-          <w:sz w:val="20"/>
-          <w:szCs w:val="20"/>
-          <w14:ligatures w14:val="none"/>
-        </w:rPr>
-        <w:t>Ubuntu</w:t>
-      </w:r>
-      <w:proofErr w:type="gramEnd"/>
+        <w:t>Description=ASP.NET Core Web API running on Ubuntu</w:t>
+      </w:r>
     </w:p>
     <w:p>
       <w:pPr>
@@ -2082,27 +1137,15 @@
           <w14:ligatures w14:val="none"/>
         </w:rPr>
       </w:pPr>
-      <w:proofErr w:type="spellStart"/>
-      <w:r>
-        <w:rPr>
-          <w:rFonts w:ascii="Courier New" w:eastAsia="Times New Roman" w:hAnsi="Courier New" w:cs="Courier New"/>
-          <w:kern w:val="0"/>
-          <w:sz w:val="20"/>
-          <w:szCs w:val="20"/>
-          <w14:ligatures w14:val="none"/>
-        </w:rPr>
-        <w:t>WorkingDirectory</w:t>
-      </w:r>
-      <w:proofErr w:type="spellEnd"/>
-      <w:r>
-        <w:rPr>
-          <w:rFonts w:ascii="Courier New" w:eastAsia="Times New Roman" w:hAnsi="Courier New" w:cs="Courier New"/>
-          <w:kern w:val="0"/>
-          <w:sz w:val="20"/>
-          <w:szCs w:val="20"/>
-          <w14:ligatures w14:val="none"/>
-        </w:rPr>
-        <w:t>=/var/www/app</w:t>
+      <w:r>
+        <w:rPr>
+          <w:rFonts w:ascii="Courier New" w:eastAsia="Times New Roman" w:hAnsi="Courier New" w:cs="Courier New"/>
+          <w:kern w:val="0"/>
+          <w:sz w:val="20"/>
+          <w:szCs w:val="20"/>
+          <w14:ligatures w14:val="none"/>
+        </w:rPr>
+        <w:t>WorkingDirectory=/var/www/app</w:t>
       </w:r>
     </w:p>
     <w:p>
@@ -2117,51 +1160,16 @@
           <w14:ligatures w14:val="none"/>
         </w:rPr>
       </w:pPr>
-      <w:proofErr w:type="spellStart"/>
-      <w:r>
-        <w:rPr>
-          <w:rFonts w:ascii="Courier New" w:eastAsia="Times New Roman" w:hAnsi="Courier New" w:cs="Courier New"/>
-          <w:kern w:val="0"/>
-          <w:sz w:val="20"/>
-          <w:szCs w:val="20"/>
-          <w14:ligatures w14:val="none"/>
-        </w:rPr>
-        <w:t>ExecStart</w:t>
-      </w:r>
-      <w:proofErr w:type="spellEnd"/>
-      <w:r>
-        <w:rPr>
-          <w:rFonts w:ascii="Courier New" w:eastAsia="Times New Roman" w:hAnsi="Courier New" w:cs="Courier New"/>
-          <w:kern w:val="0"/>
-          <w:sz w:val="20"/>
-          <w:szCs w:val="20"/>
-          <w14:ligatures w14:val="none"/>
-        </w:rPr>
-        <w:t>=/</w:t>
-      </w:r>
-      <w:proofErr w:type="spellStart"/>
-      <w:r>
-        <w:rPr>
-          <w:rFonts w:ascii="Courier New" w:eastAsia="Times New Roman" w:hAnsi="Courier New" w:cs="Courier New"/>
-          <w:kern w:val="0"/>
-          <w:sz w:val="20"/>
-          <w:szCs w:val="20"/>
-          <w14:ligatures w14:val="none"/>
-        </w:rPr>
-        <w:t>usr</w:t>
-      </w:r>
-      <w:proofErr w:type="spellEnd"/>
-      <w:r>
-        <w:rPr>
-          <w:rFonts w:ascii="Courier New" w:eastAsia="Times New Roman" w:hAnsi="Courier New" w:cs="Courier New"/>
-          <w:kern w:val="0"/>
-          <w:sz w:val="20"/>
-          <w:szCs w:val="20"/>
-          <w14:ligatures w14:val="none"/>
-        </w:rPr>
-        <w:t>/bin/dotnet /var/www/</w:t>
-      </w:r>
-      <w:proofErr w:type="spellStart"/>
+      <w:r>
+        <w:rPr>
+          <w:rFonts w:ascii="Courier New" w:eastAsia="Times New Roman" w:hAnsi="Courier New" w:cs="Courier New"/>
+          <w:kern w:val="0"/>
+          <w:sz w:val="20"/>
+          <w:szCs w:val="20"/>
+          <w14:ligatures w14:val="none"/>
+        </w:rPr>
+        <w:t>ExecStart=/usr/bin/dotnet /var/www/</w:t>
+      </w:r>
       <w:r>
         <w:rPr>
           <w:rFonts w:ascii="Courier New" w:eastAsia="Times New Roman" w:hAnsi="Courier New" w:cs="Courier New"/>
@@ -2172,7 +1180,6 @@
         </w:rPr>
         <w:t>sibeapi</w:t>
       </w:r>
-      <w:proofErr w:type="spellEnd"/>
       <w:r>
         <w:rPr>
           <w:rFonts w:ascii="Courier New" w:eastAsia="Times New Roman" w:hAnsi="Courier New" w:cs="Courier New"/>
@@ -2262,27 +1269,15 @@
           <w14:ligatures w14:val="none"/>
         </w:rPr>
       </w:pPr>
-      <w:proofErr w:type="spellStart"/>
-      <w:r>
-        <w:rPr>
-          <w:rFonts w:ascii="Courier New" w:eastAsia="Times New Roman" w:hAnsi="Courier New" w:cs="Courier New"/>
-          <w:kern w:val="0"/>
-          <w:sz w:val="20"/>
-          <w:szCs w:val="20"/>
-          <w14:ligatures w14:val="none"/>
-        </w:rPr>
-        <w:t>RestartSec</w:t>
-      </w:r>
-      <w:proofErr w:type="spellEnd"/>
-      <w:r>
-        <w:rPr>
-          <w:rFonts w:ascii="Courier New" w:eastAsia="Times New Roman" w:hAnsi="Courier New" w:cs="Courier New"/>
-          <w:kern w:val="0"/>
-          <w:sz w:val="20"/>
-          <w:szCs w:val="20"/>
-          <w14:ligatures w14:val="none"/>
-        </w:rPr>
-        <w:t>=10</w:t>
+      <w:r>
+        <w:rPr>
+          <w:rFonts w:ascii="Courier New" w:eastAsia="Times New Roman" w:hAnsi="Courier New" w:cs="Courier New"/>
+          <w:kern w:val="0"/>
+          <w:sz w:val="20"/>
+          <w:szCs w:val="20"/>
+          <w14:ligatures w14:val="none"/>
+        </w:rPr>
+        <w:t>RestartSec=10</w:t>
       </w:r>
     </w:p>
     <w:p>
@@ -2297,27 +1292,15 @@
           <w14:ligatures w14:val="none"/>
         </w:rPr>
       </w:pPr>
-      <w:proofErr w:type="spellStart"/>
-      <w:r>
-        <w:rPr>
-          <w:rFonts w:ascii="Courier New" w:eastAsia="Times New Roman" w:hAnsi="Courier New" w:cs="Courier New"/>
-          <w:kern w:val="0"/>
-          <w:sz w:val="20"/>
-          <w:szCs w:val="20"/>
-          <w14:ligatures w14:val="none"/>
-        </w:rPr>
-        <w:t>KillSignal</w:t>
-      </w:r>
-      <w:proofErr w:type="spellEnd"/>
-      <w:r>
-        <w:rPr>
-          <w:rFonts w:ascii="Courier New" w:eastAsia="Times New Roman" w:hAnsi="Courier New" w:cs="Courier New"/>
-          <w:kern w:val="0"/>
-          <w:sz w:val="20"/>
-          <w:szCs w:val="20"/>
-          <w14:ligatures w14:val="none"/>
-        </w:rPr>
-        <w:t>=SIGINT</w:t>
+      <w:r>
+        <w:rPr>
+          <w:rFonts w:ascii="Courier New" w:eastAsia="Times New Roman" w:hAnsi="Courier New" w:cs="Courier New"/>
+          <w:kern w:val="0"/>
+          <w:sz w:val="20"/>
+          <w:szCs w:val="20"/>
+          <w14:ligatures w14:val="none"/>
+        </w:rPr>
+        <w:t>KillSignal=SIGINT</w:t>
       </w:r>
     </w:p>
     <w:p>
@@ -2332,40 +1315,16 @@
           <w14:ligatures w14:val="none"/>
         </w:rPr>
       </w:pPr>
-      <w:proofErr w:type="spellStart"/>
-      <w:r>
-        <w:rPr>
-          <w:rFonts w:ascii="Courier New" w:eastAsia="Times New Roman" w:hAnsi="Courier New" w:cs="Courier New"/>
-          <w:kern w:val="0"/>
-          <w:sz w:val="20"/>
-          <w:szCs w:val="20"/>
-          <w14:ligatures w14:val="none"/>
-        </w:rPr>
-        <w:t>SyslogIdentifier</w:t>
-      </w:r>
-      <w:proofErr w:type="spellEnd"/>
-      <w:r>
-        <w:rPr>
-          <w:rFonts w:ascii="Courier New" w:eastAsia="Times New Roman" w:hAnsi="Courier New" w:cs="Courier New"/>
-          <w:kern w:val="0"/>
-          <w:sz w:val="20"/>
-          <w:szCs w:val="20"/>
-          <w14:ligatures w14:val="none"/>
-        </w:rPr>
-        <w:t>=dotnet-web-</w:t>
-      </w:r>
-      <w:proofErr w:type="spellStart"/>
-      <w:r>
-        <w:rPr>
-          <w:rFonts w:ascii="Courier New" w:eastAsia="Times New Roman" w:hAnsi="Courier New" w:cs="Courier New"/>
-          <w:kern w:val="0"/>
-          <w:sz w:val="20"/>
-          <w:szCs w:val="20"/>
-          <w14:ligatures w14:val="none"/>
-        </w:rPr>
-        <w:t>api</w:t>
-      </w:r>
-      <w:proofErr w:type="spellEnd"/>
+      <w:r>
+        <w:rPr>
+          <w:rFonts w:ascii="Courier New" w:eastAsia="Times New Roman" w:hAnsi="Courier New" w:cs="Courier New"/>
+          <w:kern w:val="0"/>
+          <w:sz w:val="20"/>
+          <w:szCs w:val="20"/>
+          <w14:ligatures w14:val="none"/>
+        </w:rPr>
+        <w:t>SyslogIdentifier=dotnet-web-api</w:t>
+      </w:r>
     </w:p>
     <w:p>
       <w:pPr>
@@ -2481,42 +1440,16 @@
           <w14:ligatures w14:val="none"/>
         </w:rPr>
       </w:pPr>
-      <w:proofErr w:type="spellStart"/>
-      <w:r>
-        <w:rPr>
-          <w:rFonts w:ascii="Courier New" w:eastAsia="Times New Roman" w:hAnsi="Courier New" w:cs="Courier New"/>
-          <w:kern w:val="0"/>
-          <w:sz w:val="20"/>
-          <w:szCs w:val="20"/>
-          <w14:ligatures w14:val="none"/>
-        </w:rPr>
-        <w:t>WantedBy</w:t>
-      </w:r>
-      <w:proofErr w:type="spellEnd"/>
-      <w:r>
-        <w:rPr>
-          <w:rFonts w:ascii="Courier New" w:eastAsia="Times New Roman" w:hAnsi="Courier New" w:cs="Courier New"/>
-          <w:kern w:val="0"/>
-          <w:sz w:val="20"/>
-          <w:szCs w:val="20"/>
-          <w14:ligatures w14:val="none"/>
-        </w:rPr>
-        <w:t>=multi-</w:t>
-      </w:r>
-      <w:proofErr w:type="spellStart"/>
-      <w:proofErr w:type="gramStart"/>
-      <w:r>
-        <w:rPr>
-          <w:rFonts w:ascii="Courier New" w:eastAsia="Times New Roman" w:hAnsi="Courier New" w:cs="Courier New"/>
-          <w:kern w:val="0"/>
-          <w:sz w:val="20"/>
-          <w:szCs w:val="20"/>
-          <w14:ligatures w14:val="none"/>
-        </w:rPr>
-        <w:t>user.target</w:t>
-      </w:r>
-      <w:proofErr w:type="spellEnd"/>
-      <w:proofErr w:type="gramEnd"/>
+      <w:r>
+        <w:rPr>
+          <w:rFonts w:ascii="Courier New" w:eastAsia="Times New Roman" w:hAnsi="Courier New" w:cs="Courier New"/>
+          <w:kern w:val="0"/>
+          <w:sz w:val="20"/>
+          <w:szCs w:val="20"/>
+          <w14:ligatures w14:val="none"/>
+        </w:rPr>
+        <w:t>WantedBy=multi-user.target</w:t>
+      </w:r>
     </w:p>
     <w:p>
       <w:pPr>
@@ -2562,71 +1495,25 @@
           <w14:ligatures w14:val="none"/>
         </w:rPr>
       </w:pPr>
-      <w:proofErr w:type="spellStart"/>
-      <w:r>
-        <w:rPr>
-          <w:rFonts w:ascii="Courier New" w:eastAsia="Times New Roman" w:hAnsi="Courier New" w:cs="Courier New"/>
-          <w:kern w:val="0"/>
-          <w:sz w:val="20"/>
-          <w:szCs w:val="20"/>
-          <w14:ligatures w14:val="none"/>
-        </w:rPr>
-        <w:t>sudo</w:t>
-      </w:r>
-      <w:proofErr w:type="spellEnd"/>
-      <w:r>
-        <w:rPr>
-          <w:rFonts w:ascii="Courier New" w:eastAsia="Times New Roman" w:hAnsi="Courier New" w:cs="Courier New"/>
-          <w:kern w:val="0"/>
-          <w:sz w:val="20"/>
-          <w:szCs w:val="20"/>
-          <w14:ligatures w14:val="none"/>
-        </w:rPr>
-        <w:t xml:space="preserve"> </w:t>
-      </w:r>
-      <w:proofErr w:type="spellStart"/>
-      <w:r>
-        <w:rPr>
-          <w:rFonts w:ascii="Courier New" w:eastAsia="Times New Roman" w:hAnsi="Courier New" w:cs="Courier New"/>
-          <w:kern w:val="0"/>
-          <w:sz w:val="20"/>
-          <w:szCs w:val="20"/>
-          <w14:ligatures w14:val="none"/>
-        </w:rPr>
-        <w:t>systemctl</w:t>
-      </w:r>
-      <w:proofErr w:type="spellEnd"/>
-      <w:r>
-        <w:rPr>
-          <w:rFonts w:ascii="Courier New" w:eastAsia="Times New Roman" w:hAnsi="Courier New" w:cs="Courier New"/>
-          <w:kern w:val="0"/>
-          <w:sz w:val="20"/>
-          <w:szCs w:val="20"/>
-          <w14:ligatures w14:val="none"/>
-        </w:rPr>
-        <w:t xml:space="preserve"> enable </w:t>
-      </w:r>
-      <w:proofErr w:type="spellStart"/>
-      <w:r>
-        <w:rPr>
-          <w:rFonts w:ascii="Courier New" w:eastAsia="Times New Roman" w:hAnsi="Courier New" w:cs="Courier New"/>
-          <w:kern w:val="0"/>
-          <w:sz w:val="20"/>
-          <w:szCs w:val="20"/>
-          <w14:ligatures w14:val="none"/>
-        </w:rPr>
-        <w:t>sibe-</w:t>
-      </w:r>
-      <w:proofErr w:type="gramStart"/>
-      <w:r>
-        <w:rPr>
-          <w:rFonts w:ascii="Courier New" w:eastAsia="Times New Roman" w:hAnsi="Courier New" w:cs="Courier New"/>
-          <w:kern w:val="0"/>
-          <w:sz w:val="20"/>
-          <w:szCs w:val="20"/>
-          <w14:ligatures w14:val="none"/>
-        </w:rPr>
-        <w:t>api</w:t>
+      <w:r>
+        <w:rPr>
+          <w:rFonts w:ascii="Courier New" w:eastAsia="Times New Roman" w:hAnsi="Courier New" w:cs="Courier New"/>
+          <w:kern w:val="0"/>
+          <w:sz w:val="20"/>
+          <w:szCs w:val="20"/>
+          <w14:ligatures w14:val="none"/>
+        </w:rPr>
+        <w:t xml:space="preserve">sudo systemctl enable </w:t>
+      </w:r>
+      <w:r>
+        <w:rPr>
+          <w:rFonts w:ascii="Courier New" w:eastAsia="Times New Roman" w:hAnsi="Courier New" w:cs="Courier New"/>
+          <w:kern w:val="0"/>
+          <w:sz w:val="20"/>
+          <w:szCs w:val="20"/>
+          <w14:ligatures w14:val="none"/>
+        </w:rPr>
+        <w:t>sibe-api</w:t>
       </w:r>
       <w:r>
         <w:rPr>
@@ -2638,8 +1525,6 @@
         </w:rPr>
         <w:t>.service</w:t>
       </w:r>
-      <w:proofErr w:type="spellEnd"/>
-      <w:proofErr w:type="gramEnd"/>
     </w:p>
     <w:p>
       <w:pPr>
@@ -2653,71 +1538,25 @@
           <w14:ligatures w14:val="none"/>
         </w:rPr>
       </w:pPr>
-      <w:proofErr w:type="spellStart"/>
-      <w:r>
-        <w:rPr>
-          <w:rFonts w:ascii="Courier New" w:eastAsia="Times New Roman" w:hAnsi="Courier New" w:cs="Courier New"/>
-          <w:kern w:val="0"/>
-          <w:sz w:val="20"/>
-          <w:szCs w:val="20"/>
-          <w14:ligatures w14:val="none"/>
-        </w:rPr>
-        <w:t>sudo</w:t>
-      </w:r>
-      <w:proofErr w:type="spellEnd"/>
-      <w:r>
-        <w:rPr>
-          <w:rFonts w:ascii="Courier New" w:eastAsia="Times New Roman" w:hAnsi="Courier New" w:cs="Courier New"/>
-          <w:kern w:val="0"/>
-          <w:sz w:val="20"/>
-          <w:szCs w:val="20"/>
-          <w14:ligatures w14:val="none"/>
-        </w:rPr>
-        <w:t xml:space="preserve"> </w:t>
-      </w:r>
-      <w:proofErr w:type="spellStart"/>
-      <w:r>
-        <w:rPr>
-          <w:rFonts w:ascii="Courier New" w:eastAsia="Times New Roman" w:hAnsi="Courier New" w:cs="Courier New"/>
-          <w:kern w:val="0"/>
-          <w:sz w:val="20"/>
-          <w:szCs w:val="20"/>
-          <w14:ligatures w14:val="none"/>
-        </w:rPr>
-        <w:t>systemctl</w:t>
-      </w:r>
-      <w:proofErr w:type="spellEnd"/>
-      <w:r>
-        <w:rPr>
-          <w:rFonts w:ascii="Courier New" w:eastAsia="Times New Roman" w:hAnsi="Courier New" w:cs="Courier New"/>
-          <w:kern w:val="0"/>
-          <w:sz w:val="20"/>
-          <w:szCs w:val="20"/>
-          <w14:ligatures w14:val="none"/>
-        </w:rPr>
-        <w:t xml:space="preserve"> start </w:t>
-      </w:r>
-      <w:proofErr w:type="spellStart"/>
-      <w:r>
-        <w:rPr>
-          <w:rFonts w:ascii="Courier New" w:eastAsia="Times New Roman" w:hAnsi="Courier New" w:cs="Courier New"/>
-          <w:kern w:val="0"/>
-          <w:sz w:val="20"/>
-          <w:szCs w:val="20"/>
-          <w14:ligatures w14:val="none"/>
-        </w:rPr>
-        <w:t>sibe-</w:t>
-      </w:r>
-      <w:proofErr w:type="gramStart"/>
-      <w:r>
-        <w:rPr>
-          <w:rFonts w:ascii="Courier New" w:eastAsia="Times New Roman" w:hAnsi="Courier New" w:cs="Courier New"/>
-          <w:kern w:val="0"/>
-          <w:sz w:val="20"/>
-          <w:szCs w:val="20"/>
-          <w14:ligatures w14:val="none"/>
-        </w:rPr>
-        <w:t>api</w:t>
+      <w:r>
+        <w:rPr>
+          <w:rFonts w:ascii="Courier New" w:eastAsia="Times New Roman" w:hAnsi="Courier New" w:cs="Courier New"/>
+          <w:kern w:val="0"/>
+          <w:sz w:val="20"/>
+          <w:szCs w:val="20"/>
+          <w14:ligatures w14:val="none"/>
+        </w:rPr>
+        <w:t xml:space="preserve">sudo systemctl start </w:t>
+      </w:r>
+      <w:r>
+        <w:rPr>
+          <w:rFonts w:ascii="Courier New" w:eastAsia="Times New Roman" w:hAnsi="Courier New" w:cs="Courier New"/>
+          <w:kern w:val="0"/>
+          <w:sz w:val="20"/>
+          <w:szCs w:val="20"/>
+          <w14:ligatures w14:val="none"/>
+        </w:rPr>
+        <w:t>sibe-api</w:t>
       </w:r>
       <w:r>
         <w:rPr>
@@ -2729,8 +1568,6 @@
         </w:rPr>
         <w:t>.service</w:t>
       </w:r>
-      <w:proofErr w:type="spellEnd"/>
-      <w:proofErr w:type="gramEnd"/>
     </w:p>
     <w:p>
       <w:pPr>
@@ -2744,71 +1581,25 @@
           <w14:ligatures w14:val="none"/>
         </w:rPr>
       </w:pPr>
-      <w:proofErr w:type="spellStart"/>
-      <w:r>
-        <w:rPr>
-          <w:rFonts w:ascii="Courier New" w:eastAsia="Times New Roman" w:hAnsi="Courier New" w:cs="Courier New"/>
-          <w:kern w:val="0"/>
-          <w:sz w:val="20"/>
-          <w:szCs w:val="20"/>
-          <w14:ligatures w14:val="none"/>
-        </w:rPr>
-        <w:t>sudo</w:t>
-      </w:r>
-      <w:proofErr w:type="spellEnd"/>
-      <w:r>
-        <w:rPr>
-          <w:rFonts w:ascii="Courier New" w:eastAsia="Times New Roman" w:hAnsi="Courier New" w:cs="Courier New"/>
-          <w:kern w:val="0"/>
-          <w:sz w:val="20"/>
-          <w:szCs w:val="20"/>
-          <w14:ligatures w14:val="none"/>
-        </w:rPr>
-        <w:t xml:space="preserve"> </w:t>
-      </w:r>
-      <w:proofErr w:type="spellStart"/>
-      <w:r>
-        <w:rPr>
-          <w:rFonts w:ascii="Courier New" w:eastAsia="Times New Roman" w:hAnsi="Courier New" w:cs="Courier New"/>
-          <w:kern w:val="0"/>
-          <w:sz w:val="20"/>
-          <w:szCs w:val="20"/>
-          <w14:ligatures w14:val="none"/>
-        </w:rPr>
-        <w:t>systemctl</w:t>
-      </w:r>
-      <w:proofErr w:type="spellEnd"/>
-      <w:r>
-        <w:rPr>
-          <w:rFonts w:ascii="Courier New" w:eastAsia="Times New Roman" w:hAnsi="Courier New" w:cs="Courier New"/>
-          <w:kern w:val="0"/>
-          <w:sz w:val="20"/>
-          <w:szCs w:val="20"/>
-          <w14:ligatures w14:val="none"/>
-        </w:rPr>
-        <w:t xml:space="preserve"> status </w:t>
-      </w:r>
-      <w:proofErr w:type="spellStart"/>
-      <w:r>
-        <w:rPr>
-          <w:rFonts w:ascii="Courier New" w:eastAsia="Times New Roman" w:hAnsi="Courier New" w:cs="Courier New"/>
-          <w:kern w:val="0"/>
-          <w:sz w:val="20"/>
-          <w:szCs w:val="20"/>
-          <w14:ligatures w14:val="none"/>
-        </w:rPr>
-        <w:t>sibe-</w:t>
-      </w:r>
-      <w:proofErr w:type="gramStart"/>
-      <w:r>
-        <w:rPr>
-          <w:rFonts w:ascii="Courier New" w:eastAsia="Times New Roman" w:hAnsi="Courier New" w:cs="Courier New"/>
-          <w:kern w:val="0"/>
-          <w:sz w:val="20"/>
-          <w:szCs w:val="20"/>
-          <w14:ligatures w14:val="none"/>
-        </w:rPr>
-        <w:t>api</w:t>
+      <w:r>
+        <w:rPr>
+          <w:rFonts w:ascii="Courier New" w:eastAsia="Times New Roman" w:hAnsi="Courier New" w:cs="Courier New"/>
+          <w:kern w:val="0"/>
+          <w:sz w:val="20"/>
+          <w:szCs w:val="20"/>
+          <w14:ligatures w14:val="none"/>
+        </w:rPr>
+        <w:t xml:space="preserve">sudo systemctl status </w:t>
+      </w:r>
+      <w:r>
+        <w:rPr>
+          <w:rFonts w:ascii="Courier New" w:eastAsia="Times New Roman" w:hAnsi="Courier New" w:cs="Courier New"/>
+          <w:kern w:val="0"/>
+          <w:sz w:val="20"/>
+          <w:szCs w:val="20"/>
+          <w14:ligatures w14:val="none"/>
+        </w:rPr>
+        <w:t>sibe-api</w:t>
       </w:r>
       <w:r>
         <w:rPr>
@@ -2820,8 +1611,6 @@
         </w:rPr>
         <w:t>.service</w:t>
       </w:r>
-      <w:proofErr w:type="spellEnd"/>
-      <w:proofErr w:type="gramEnd"/>
     </w:p>
     <w:p>
       <w:pPr>
@@ -2870,21 +1659,7 @@
         <w:rPr>
           <w:lang w:val="es-419"/>
         </w:rPr>
-        <w:t xml:space="preserve">Para acceder al API se debe utilizar la dirección 172.21.6.223/api, aquí se pueden hacer los </w:t>
-      </w:r>
-      <w:proofErr w:type="spellStart"/>
-      <w:r>
-        <w:rPr>
-          <w:lang w:val="es-419"/>
-        </w:rPr>
-        <w:t>gets</w:t>
-      </w:r>
-      <w:proofErr w:type="spellEnd"/>
-      <w:r>
-        <w:rPr>
-          <w:lang w:val="es-419"/>
-        </w:rPr>
-        <w:t xml:space="preserve"> que se requieran</w:t>
+        <w:t>Para acceder al API se debe utilizar la dirección 172.21.6.223/api, aquí se pueden hacer los gets que se requieran</w:t>
       </w:r>
     </w:p>
     <w:p>

</xml_diff>